<commit_message>
Merge latest from staging
</commit_message>
<xml_diff>
--- a/pegasus/sites.v3/code.org/public/files/district_partnership_application.docx
+++ b/pegasus/sites.v3/code.org/public/files/district_partnership_application.docx
@@ -104,7 +104,7 @@
       <w:pPr>
         <w:numPr>
           <w:ilvl w:val="0"/>
-          <w:numId w:val="53"/>
+          <w:numId w:val="18"/>
         </w:numPr>
         <w:spacing w:after="160" w:lineRule="auto"/>
         <w:ind w:left="720" w:hanging="360"/>
@@ -129,7 +129,7 @@
       <w:pPr>
         <w:numPr>
           <w:ilvl w:val="0"/>
-          <w:numId w:val="53"/>
+          <w:numId w:val="18"/>
         </w:numPr>
         <w:spacing w:after="160" w:lineRule="auto"/>
         <w:ind w:left="720" w:hanging="360"/>
@@ -180,25 +180,6 @@
           <w:highlight w:val="white"/>
           <w:rtl w:val="0"/>
         </w:rPr>
-        <w:t xml:space="preserve">We also commit to matching the funds you put toward teacher stipends for high school or middle school professional development.</w:t>
-      </w:r>
-      <w:r>
-        <w:rPr>
-          <w:rtl w:val="0"/>
-        </w:rPr>
-      </w:r>
-    </w:p>
-    <w:p>
-      <w:pPr>
-        <w:spacing w:after="160" w:lineRule="auto"/>
-        <w:contextualSpacing w:val="0"/>
-      </w:pPr>
-      <w:r>
-        <w:rPr>
-          <w:rFonts w:ascii="Arial" w:cs="Arial" w:eastAsia="Arial" w:hAnsi="Arial"/>
-          <w:highlight w:val="white"/>
-          <w:rtl w:val="0"/>
-        </w:rPr>
         <w:t xml:space="preserve">In exchange, we want your district to commit to the partnership, to the goal of access to computer science education for all students, and to continuing and sustaining the work we begin together into the future. </w:t>
       </w:r>
       <w:r>
@@ -238,7 +219,7 @@
       <w:pPr>
         <w:numPr>
           <w:ilvl w:val="0"/>
-          <w:numId w:val="29"/>
+          <w:numId w:val="1"/>
         </w:numPr>
         <w:ind w:left="720" w:hanging="360"/>
         <w:contextualSpacing w:val="1"/>
@@ -256,7 +237,7 @@
       <w:pPr>
         <w:numPr>
           <w:ilvl w:val="0"/>
-          <w:numId w:val="29"/>
+          <w:numId w:val="1"/>
         </w:numPr>
         <w:ind w:left="720" w:hanging="360"/>
         <w:contextualSpacing w:val="1"/>
@@ -276,7 +257,7 @@
       <w:pPr>
         <w:numPr>
           <w:ilvl w:val="0"/>
-          <w:numId w:val="29"/>
+          <w:numId w:val="1"/>
         </w:numPr>
         <w:ind w:left="720" w:hanging="360"/>
         <w:contextualSpacing w:val="1"/>
@@ -294,7 +275,7 @@
       <w:pPr>
         <w:numPr>
           <w:ilvl w:val="0"/>
-          <w:numId w:val="29"/>
+          <w:numId w:val="1"/>
         </w:numPr>
         <w:ind w:left="720" w:hanging="360"/>
         <w:contextualSpacing w:val="1"/>
@@ -571,7 +552,7 @@
       <w:pPr>
         <w:numPr>
           <w:ilvl w:val="0"/>
-          <w:numId w:val="37"/>
+          <w:numId w:val="13"/>
         </w:numPr>
         <w:ind w:left="720" w:hanging="360"/>
         <w:contextualSpacing w:val="1"/>
@@ -583,6 +564,292 @@
           <w:rtl w:val="0"/>
         </w:rPr>
         <w:t xml:space="preserve">How many computer science courses are currently taught now at the middle and high school levels? Please provide a brief description of the # of courses and short summary of their topics.</w:t>
+      </w:r>
+    </w:p>
+    <w:p>
+      <w:pPr>
+        <w:contextualSpacing w:val="0"/>
+      </w:pPr>
+      <w:r>
+        <w:rPr>
+          <w:rtl w:val="0"/>
+        </w:rPr>
+      </w:r>
+    </w:p>
+    <w:p>
+      <w:pPr>
+        <w:numPr>
+          <w:ilvl w:val="0"/>
+          <w:numId w:val="2"/>
+        </w:numPr>
+        <w:ind w:left="720" w:hanging="360"/>
+        <w:contextualSpacing w:val="1"/>
+        <w:rPr/>
+      </w:pPr>
+      <w:r>
+        <w:rPr>
+          <w:rFonts w:ascii="Arial" w:cs="Arial" w:eastAsia="Arial" w:hAnsi="Arial"/>
+          <w:rtl w:val="0"/>
+        </w:rPr>
+        <w:t xml:space="preserve">What are the demographics of the students taking these courses? (Gender and free-and-reduced meal status)</w:t>
+      </w:r>
+    </w:p>
+    <w:p>
+      <w:pPr>
+        <w:contextualSpacing w:val="0"/>
+      </w:pPr>
+      <w:r>
+        <w:rPr>
+          <w:rtl w:val="0"/>
+        </w:rPr>
+      </w:r>
+    </w:p>
+    <w:p>
+      <w:pPr>
+        <w:numPr>
+          <w:ilvl w:val="0"/>
+          <w:numId w:val="6"/>
+        </w:numPr>
+        <w:ind w:left="720" w:hanging="360"/>
+        <w:contextualSpacing w:val="1"/>
+        <w:rPr/>
+      </w:pPr>
+      <w:r>
+        <w:rPr>
+          <w:rFonts w:ascii="Arial" w:cs="Arial" w:eastAsia="Arial" w:hAnsi="Arial"/>
+          <w:rtl w:val="0"/>
+        </w:rPr>
+        <w:t xml:space="preserve">For the teachers that are currently teaching your computer science courses, please tell us the years of teaching, their certification and any other </w:t>
+      </w:r>
+      <w:r>
+        <w:rPr>
+          <w:rFonts w:ascii="Arial" w:cs="Arial" w:eastAsia="Arial" w:hAnsi="Arial"/>
+          <w:rtl w:val="0"/>
+        </w:rPr>
+        <w:t xml:space="preserve">subjects</w:t>
+      </w:r>
+      <w:r>
+        <w:rPr>
+          <w:rFonts w:ascii="Arial" w:cs="Arial" w:eastAsia="Arial" w:hAnsi="Arial"/>
+          <w:rtl w:val="0"/>
+        </w:rPr>
+        <w:t xml:space="preserve"> teachers they may be teaching.</w:t>
+      </w:r>
+    </w:p>
+    <w:p>
+      <w:pPr>
+        <w:contextualSpacing w:val="0"/>
+      </w:pPr>
+      <w:r>
+        <w:rPr>
+          <w:rtl w:val="0"/>
+        </w:rPr>
+      </w:r>
+    </w:p>
+    <w:p>
+      <w:pPr>
+        <w:numPr>
+          <w:ilvl w:val="0"/>
+          <w:numId w:val="25"/>
+        </w:numPr>
+        <w:ind w:left="720" w:hanging="360"/>
+        <w:contextualSpacing w:val="1"/>
+        <w:rPr/>
+      </w:pPr>
+      <w:r>
+        <w:rPr>
+          <w:rFonts w:ascii="Arial" w:cs="Arial" w:eastAsia="Arial" w:hAnsi="Arial"/>
+          <w:rtl w:val="0"/>
+        </w:rPr>
+        <w:t xml:space="preserve">What’s the current expectation for learning computer science at each grade and across elementary, middle, and high school in your district? (Its OK to say “there isn’t one right now.”)</w:t>
+      </w:r>
+    </w:p>
+    <w:p>
+      <w:pPr>
+        <w:contextualSpacing w:val="0"/>
+      </w:pPr>
+      <w:r>
+        <w:rPr>
+          <w:rtl w:val="0"/>
+        </w:rPr>
+      </w:r>
+    </w:p>
+    <w:p>
+      <w:pPr>
+        <w:numPr>
+          <w:ilvl w:val="0"/>
+          <w:numId w:val="48"/>
+        </w:numPr>
+        <w:ind w:left="720" w:hanging="360"/>
+        <w:contextualSpacing w:val="1"/>
+        <w:rPr/>
+      </w:pPr>
+      <w:r>
+        <w:rPr>
+          <w:rFonts w:ascii="Arial" w:cs="Arial" w:eastAsia="Arial" w:hAnsi="Arial"/>
+          <w:rtl w:val="0"/>
+        </w:rPr>
+        <w:t xml:space="preserve">Where is computer science currently housed at the high school level (academic, CTE)? And if academic, what department is it in? And if CTE, what pathway and titles of courses are in that pathway?</w:t>
+      </w:r>
+    </w:p>
+    <w:p>
+      <w:pPr>
+        <w:contextualSpacing w:val="0"/>
+      </w:pPr>
+      <w:r>
+        <w:rPr>
+          <w:rtl w:val="0"/>
+        </w:rPr>
+      </w:r>
+    </w:p>
+    <w:p>
+      <w:pPr>
+        <w:contextualSpacing w:val="0"/>
+      </w:pPr>
+      <w:r>
+        <w:rPr>
+          <w:rFonts w:ascii="Arial" w:cs="Arial" w:eastAsia="Arial" w:hAnsi="Arial"/>
+          <w:rtl w:val="0"/>
+        </w:rPr>
+        <w:t xml:space="preserve">Now let’s see where you want to go. We’d like to know your goals. </w:t>
+      </w:r>
+      <w:r>
+        <w:rPr>
+          <w:rtl w:val="0"/>
+        </w:rPr>
+      </w:r>
+    </w:p>
+    <w:p>
+      <w:pPr>
+        <w:contextualSpacing w:val="0"/>
+      </w:pPr>
+      <w:r>
+        <w:rPr>
+          <w:rtl w:val="0"/>
+        </w:rPr>
+      </w:r>
+    </w:p>
+    <w:p>
+      <w:pPr>
+        <w:numPr>
+          <w:ilvl w:val="0"/>
+          <w:numId w:val="15"/>
+        </w:numPr>
+        <w:ind w:left="720" w:hanging="360"/>
+        <w:contextualSpacing w:val="1"/>
+        <w:rPr/>
+      </w:pPr>
+      <w:r>
+        <w:rPr>
+          <w:rFonts w:ascii="Arial" w:cs="Arial" w:eastAsia="Arial" w:hAnsi="Arial"/>
+          <w:rtl w:val="0"/>
+        </w:rPr>
+        <w:t xml:space="preserve">What is your vision for computer science within the district? </w:t>
+      </w:r>
+    </w:p>
+    <w:p>
+      <w:pPr>
+        <w:contextualSpacing w:val="0"/>
+      </w:pPr>
+      <w:r>
+        <w:rPr>
+          <w:rtl w:val="0"/>
+        </w:rPr>
+      </w:r>
+    </w:p>
+    <w:p>
+      <w:pPr>
+        <w:numPr>
+          <w:ilvl w:val="0"/>
+          <w:numId w:val="33"/>
+        </w:numPr>
+        <w:ind w:left="720" w:hanging="360"/>
+        <w:contextualSpacing w:val="1"/>
+        <w:rPr/>
+      </w:pPr>
+      <w:r>
+        <w:rPr>
+          <w:rFonts w:ascii="Arial" w:cs="Arial" w:eastAsia="Arial" w:hAnsi="Arial"/>
+          <w:rtl w:val="0"/>
+        </w:rPr>
+        <w:t xml:space="preserve">What are your goals?</w:t>
+      </w:r>
+    </w:p>
+    <w:p>
+      <w:r>
+        <w:br w:type="page"/>
+      </w:r>
+    </w:p>
+    <w:p>
+      <w:pPr>
+        <w:contextualSpacing w:val="0"/>
+      </w:pPr>
+      <w:r>
+        <w:rPr>
+          <w:rtl w:val="0"/>
+        </w:rPr>
+      </w:r>
+    </w:p>
+    <w:p>
+      <w:pPr>
+        <w:contextualSpacing w:val="0"/>
+      </w:pPr>
+      <w:r>
+        <w:rPr>
+          <w:rFonts w:ascii="Arial" w:cs="Arial" w:eastAsia="Arial" w:hAnsi="Arial"/>
+          <w:b w:val="1"/>
+          <w:i w:val="1"/>
+          <w:rtl w:val="0"/>
+        </w:rPr>
+        <w:t xml:space="preserve">Section #2 -- Program Structure</w:t>
+      </w:r>
+      <w:r>
+        <w:rPr>
+          <w:rtl w:val="0"/>
+        </w:rPr>
+      </w:r>
+    </w:p>
+    <w:p>
+      <w:pPr>
+        <w:contextualSpacing w:val="0"/>
+      </w:pPr>
+      <w:r>
+        <w:rPr>
+          <w:rtl w:val="0"/>
+        </w:rPr>
+      </w:r>
+    </w:p>
+    <w:p>
+      <w:pPr>
+        <w:contextualSpacing w:val="0"/>
+      </w:pPr>
+      <w:r>
+        <w:rPr>
+          <w:rFonts w:ascii="Arial" w:cs="Arial" w:eastAsia="Arial" w:hAnsi="Arial"/>
+          <w:rtl w:val="0"/>
+        </w:rPr>
+        <w:t xml:space="preserve">We need to understand your plans for the scope and implementation of the program. </w:t>
+      </w:r>
+      <w:r>
+        <w:rPr>
+          <w:rFonts w:ascii="Arial" w:cs="Arial" w:eastAsia="Arial" w:hAnsi="Arial"/>
+          <w:b w:val="1"/>
+          <w:i w:val="1"/>
+          <w:rtl w:val="0"/>
+        </w:rPr>
+        <w:t xml:space="preserve">Note -- we will give preference to districts that implement an entire pathway of courses</w:t>
+      </w:r>
+      <w:r>
+        <w:rPr>
+          <w:rFonts w:ascii="Arial" w:cs="Arial" w:eastAsia="Arial" w:hAnsi="Arial"/>
+          <w:rtl w:val="0"/>
+        </w:rPr>
+        <w:t xml:space="preserve">. Here are links to our:</w:t>
+      </w:r>
+      <w:r>
+        <w:rPr>
+          <w:rtl w:val="0"/>
+        </w:rPr>
       </w:r>
     </w:p>
     <w:p>
@@ -610,292 +877,6 @@
           <w:rFonts w:ascii="Arial" w:cs="Arial" w:eastAsia="Arial" w:hAnsi="Arial"/>
           <w:rtl w:val="0"/>
         </w:rPr>
-        <w:t xml:space="preserve">What are the demographics of the students taking these courses? (Gender and free-and-reduced meal status)</w:t>
-      </w:r>
-    </w:p>
-    <w:p>
-      <w:pPr>
-        <w:contextualSpacing w:val="0"/>
-      </w:pPr>
-      <w:r>
-        <w:rPr>
-          <w:rtl w:val="0"/>
-        </w:rPr>
-      </w:r>
-    </w:p>
-    <w:p>
-      <w:pPr>
-        <w:numPr>
-          <w:ilvl w:val="0"/>
-          <w:numId w:val="51"/>
-        </w:numPr>
-        <w:ind w:left="720" w:hanging="360"/>
-        <w:contextualSpacing w:val="1"/>
-        <w:rPr/>
-      </w:pPr>
-      <w:r>
-        <w:rPr>
-          <w:rFonts w:ascii="Arial" w:cs="Arial" w:eastAsia="Arial" w:hAnsi="Arial"/>
-          <w:rtl w:val="0"/>
-        </w:rPr>
-        <w:t xml:space="preserve">For the teachers that are currently teaching your computer science courses, please tell us the years of teaching, their certification and any other </w:t>
-      </w:r>
-      <w:r>
-        <w:rPr>
-          <w:rFonts w:ascii="Arial" w:cs="Arial" w:eastAsia="Arial" w:hAnsi="Arial"/>
-          <w:rtl w:val="0"/>
-        </w:rPr>
-        <w:t xml:space="preserve">subjects</w:t>
-      </w:r>
-      <w:r>
-        <w:rPr>
-          <w:rFonts w:ascii="Arial" w:cs="Arial" w:eastAsia="Arial" w:hAnsi="Arial"/>
-          <w:rtl w:val="0"/>
-        </w:rPr>
-        <w:t xml:space="preserve"> teachers they may be teaching.</w:t>
-      </w:r>
-    </w:p>
-    <w:p>
-      <w:pPr>
-        <w:contextualSpacing w:val="0"/>
-      </w:pPr>
-      <w:r>
-        <w:rPr>
-          <w:rtl w:val="0"/>
-        </w:rPr>
-      </w:r>
-    </w:p>
-    <w:p>
-      <w:pPr>
-        <w:numPr>
-          <w:ilvl w:val="0"/>
-          <w:numId w:val="14"/>
-        </w:numPr>
-        <w:ind w:left="720" w:hanging="360"/>
-        <w:contextualSpacing w:val="1"/>
-        <w:rPr/>
-      </w:pPr>
-      <w:r>
-        <w:rPr>
-          <w:rFonts w:ascii="Arial" w:cs="Arial" w:eastAsia="Arial" w:hAnsi="Arial"/>
-          <w:rtl w:val="0"/>
-        </w:rPr>
-        <w:t xml:space="preserve">What’s the current expectation for learning computer science at each grade and across elementary, middle, and high school in your district? (Its OK to say “there isn’t one right now.”)</w:t>
-      </w:r>
-    </w:p>
-    <w:p>
-      <w:pPr>
-        <w:contextualSpacing w:val="0"/>
-      </w:pPr>
-      <w:r>
-        <w:rPr>
-          <w:rtl w:val="0"/>
-        </w:rPr>
-      </w:r>
-    </w:p>
-    <w:p>
-      <w:pPr>
-        <w:numPr>
-          <w:ilvl w:val="0"/>
-          <w:numId w:val="10"/>
-        </w:numPr>
-        <w:ind w:left="720" w:hanging="360"/>
-        <w:contextualSpacing w:val="1"/>
-        <w:rPr/>
-      </w:pPr>
-      <w:r>
-        <w:rPr>
-          <w:rFonts w:ascii="Arial" w:cs="Arial" w:eastAsia="Arial" w:hAnsi="Arial"/>
-          <w:rtl w:val="0"/>
-        </w:rPr>
-        <w:t xml:space="preserve">Where is computer science currently housed at the high school level (academic, CTE)? And if academic, what department is it in? And if CTE, what pathway and titles of courses are in that pathway?</w:t>
-      </w:r>
-    </w:p>
-    <w:p>
-      <w:pPr>
-        <w:contextualSpacing w:val="0"/>
-      </w:pPr>
-      <w:r>
-        <w:rPr>
-          <w:rtl w:val="0"/>
-        </w:rPr>
-      </w:r>
-    </w:p>
-    <w:p>
-      <w:pPr>
-        <w:contextualSpacing w:val="0"/>
-      </w:pPr>
-      <w:r>
-        <w:rPr>
-          <w:rFonts w:ascii="Arial" w:cs="Arial" w:eastAsia="Arial" w:hAnsi="Arial"/>
-          <w:rtl w:val="0"/>
-        </w:rPr>
-        <w:t xml:space="preserve">Now let’s see where you want to go. We’d like to know your goals. </w:t>
-      </w:r>
-      <w:r>
-        <w:rPr>
-          <w:rtl w:val="0"/>
-        </w:rPr>
-      </w:r>
-    </w:p>
-    <w:p>
-      <w:pPr>
-        <w:contextualSpacing w:val="0"/>
-      </w:pPr>
-      <w:r>
-        <w:rPr>
-          <w:rtl w:val="0"/>
-        </w:rPr>
-      </w:r>
-    </w:p>
-    <w:p>
-      <w:pPr>
-        <w:numPr>
-          <w:ilvl w:val="0"/>
-          <w:numId w:val="28"/>
-        </w:numPr>
-        <w:ind w:left="720" w:hanging="360"/>
-        <w:contextualSpacing w:val="1"/>
-        <w:rPr/>
-      </w:pPr>
-      <w:r>
-        <w:rPr>
-          <w:rFonts w:ascii="Arial" w:cs="Arial" w:eastAsia="Arial" w:hAnsi="Arial"/>
-          <w:rtl w:val="0"/>
-        </w:rPr>
-        <w:t xml:space="preserve">What is your vision for computer science within the district? </w:t>
-      </w:r>
-    </w:p>
-    <w:p>
-      <w:pPr>
-        <w:contextualSpacing w:val="0"/>
-      </w:pPr>
-      <w:r>
-        <w:rPr>
-          <w:rtl w:val="0"/>
-        </w:rPr>
-      </w:r>
-    </w:p>
-    <w:p>
-      <w:pPr>
-        <w:numPr>
-          <w:ilvl w:val="0"/>
-          <w:numId w:val="50"/>
-        </w:numPr>
-        <w:ind w:left="720" w:hanging="360"/>
-        <w:contextualSpacing w:val="1"/>
-        <w:rPr/>
-      </w:pPr>
-      <w:r>
-        <w:rPr>
-          <w:rFonts w:ascii="Arial" w:cs="Arial" w:eastAsia="Arial" w:hAnsi="Arial"/>
-          <w:rtl w:val="0"/>
-        </w:rPr>
-        <w:t xml:space="preserve">What are your goals?</w:t>
-      </w:r>
-    </w:p>
-    <w:p>
-      <w:r>
-        <w:br w:type="page"/>
-      </w:r>
-    </w:p>
-    <w:p>
-      <w:pPr>
-        <w:contextualSpacing w:val="0"/>
-      </w:pPr>
-      <w:r>
-        <w:rPr>
-          <w:rtl w:val="0"/>
-        </w:rPr>
-      </w:r>
-    </w:p>
-    <w:p>
-      <w:pPr>
-        <w:contextualSpacing w:val="0"/>
-      </w:pPr>
-      <w:r>
-        <w:rPr>
-          <w:rFonts w:ascii="Arial" w:cs="Arial" w:eastAsia="Arial" w:hAnsi="Arial"/>
-          <w:b w:val="1"/>
-          <w:i w:val="1"/>
-          <w:rtl w:val="0"/>
-        </w:rPr>
-        <w:t xml:space="preserve">Section #2 -- Program Structure</w:t>
-      </w:r>
-      <w:r>
-        <w:rPr>
-          <w:rtl w:val="0"/>
-        </w:rPr>
-      </w:r>
-    </w:p>
-    <w:p>
-      <w:pPr>
-        <w:contextualSpacing w:val="0"/>
-      </w:pPr>
-      <w:r>
-        <w:rPr>
-          <w:rtl w:val="0"/>
-        </w:rPr>
-      </w:r>
-    </w:p>
-    <w:p>
-      <w:pPr>
-        <w:contextualSpacing w:val="0"/>
-      </w:pPr>
-      <w:r>
-        <w:rPr>
-          <w:rFonts w:ascii="Arial" w:cs="Arial" w:eastAsia="Arial" w:hAnsi="Arial"/>
-          <w:rtl w:val="0"/>
-        </w:rPr>
-        <w:t xml:space="preserve">We need to understand your plans for the scope and implementation of the program. </w:t>
-      </w:r>
-      <w:r>
-        <w:rPr>
-          <w:rFonts w:ascii="Arial" w:cs="Arial" w:eastAsia="Arial" w:hAnsi="Arial"/>
-          <w:b w:val="1"/>
-          <w:i w:val="1"/>
-          <w:rtl w:val="0"/>
-        </w:rPr>
-        <w:t xml:space="preserve">Note -- we will give preference to districts that implement an entire pathway of courses</w:t>
-      </w:r>
-      <w:r>
-        <w:rPr>
-          <w:rFonts w:ascii="Arial" w:cs="Arial" w:eastAsia="Arial" w:hAnsi="Arial"/>
-          <w:rtl w:val="0"/>
-        </w:rPr>
-        <w:t xml:space="preserve">. Here are links to our:</w:t>
-      </w:r>
-      <w:r>
-        <w:rPr>
-          <w:rtl w:val="0"/>
-        </w:rPr>
-      </w:r>
-    </w:p>
-    <w:p>
-      <w:pPr>
-        <w:contextualSpacing w:val="0"/>
-      </w:pPr>
-      <w:r>
-        <w:rPr>
-          <w:rtl w:val="0"/>
-        </w:rPr>
-      </w:r>
-    </w:p>
-    <w:p>
-      <w:pPr>
-        <w:numPr>
-          <w:ilvl w:val="0"/>
-          <w:numId w:val="1"/>
-        </w:numPr>
-        <w:ind w:left="720" w:hanging="360"/>
-        <w:contextualSpacing w:val="1"/>
-        <w:rPr/>
-      </w:pPr>
-      <w:r>
-        <w:rPr>
-          <w:rFonts w:ascii="Arial" w:cs="Arial" w:eastAsia="Arial" w:hAnsi="Arial"/>
-          <w:rtl w:val="0"/>
-        </w:rPr>
         <w:t xml:space="preserve">Curriculum/PD:</w:t>
       </w:r>
     </w:p>
@@ -903,7 +884,7 @@
       <w:pPr>
         <w:numPr>
           <w:ilvl w:val="1"/>
-          <w:numId w:val="1"/>
+          <w:numId w:val="32"/>
         </w:numPr>
         <w:ind w:left="1440" w:hanging="360"/>
         <w:contextualSpacing w:val="1"/>
@@ -957,7 +938,7 @@
       <w:pPr>
         <w:numPr>
           <w:ilvl w:val="1"/>
-          <w:numId w:val="1"/>
+          <w:numId w:val="32"/>
         </w:numPr>
         <w:ind w:left="1440" w:hanging="360"/>
         <w:contextualSpacing w:val="1"/>
@@ -1011,7 +992,7 @@
       <w:pPr>
         <w:numPr>
           <w:ilvl w:val="1"/>
-          <w:numId w:val="1"/>
+          <w:numId w:val="32"/>
         </w:numPr>
         <w:ind w:left="1440" w:hanging="360"/>
         <w:contextualSpacing w:val="1"/>
@@ -1065,7 +1046,7 @@
       <w:pPr>
         <w:numPr>
           <w:ilvl w:val="1"/>
-          <w:numId w:val="1"/>
+          <w:numId w:val="32"/>
         </w:numPr>
         <w:ind w:left="1440" w:hanging="360"/>
         <w:contextualSpacing w:val="1"/>
@@ -1119,7 +1100,7 @@
       <w:pPr>
         <w:numPr>
           <w:ilvl w:val="1"/>
-          <w:numId w:val="1"/>
+          <w:numId w:val="32"/>
         </w:numPr>
         <w:ind w:left="1440" w:hanging="360"/>
         <w:contextualSpacing w:val="1"/>
@@ -1372,7 +1353,7 @@
       <w:pPr>
         <w:numPr>
           <w:ilvl w:val="0"/>
-          <w:numId w:val="33"/>
+          <w:numId w:val="3"/>
         </w:numPr>
         <w:ind w:left="720" w:hanging="360"/>
         <w:contextualSpacing w:val="1"/>
@@ -1400,7 +1381,7 @@
       <w:pPr>
         <w:numPr>
           <w:ilvl w:val="0"/>
-          <w:numId w:val="12"/>
+          <w:numId w:val="21"/>
         </w:numPr>
         <w:ind w:left="720" w:hanging="360"/>
         <w:contextualSpacing w:val="1"/>
@@ -1428,7 +1409,35 @@
       <w:pPr>
         <w:numPr>
           <w:ilvl w:val="0"/>
-          <w:numId w:val="20"/>
+          <w:numId w:val="21"/>
+        </w:numPr>
+        <w:ind w:left="720" w:hanging="360"/>
+        <w:contextualSpacing w:val="1"/>
+        <w:rPr/>
+      </w:pPr>
+      <w:r>
+        <w:rPr>
+          <w:rFonts w:ascii="Arial" w:cs="Arial" w:eastAsia="Arial" w:hAnsi="Arial"/>
+          <w:rtl w:val="0"/>
+        </w:rPr>
+        <w:t xml:space="preserve">Will teachers receive stipends for attending PD if outside of contract hours? (yes/no)</w:t>
+      </w:r>
+    </w:p>
+    <w:p>
+      <w:pPr>
+        <w:contextualSpacing w:val="0"/>
+      </w:pPr>
+      <w:r>
+        <w:rPr>
+          <w:rtl w:val="0"/>
+        </w:rPr>
+      </w:r>
+    </w:p>
+    <w:p>
+      <w:pPr>
+        <w:numPr>
+          <w:ilvl w:val="0"/>
+          <w:numId w:val="34"/>
         </w:numPr>
         <w:ind w:left="720" w:hanging="360"/>
         <w:contextualSpacing w:val="1"/>
@@ -1474,7 +1483,7 @@
       <w:pPr>
         <w:numPr>
           <w:ilvl w:val="0"/>
-          <w:numId w:val="42"/>
+          <w:numId w:val="35"/>
         </w:numPr>
         <w:ind w:left="720" w:hanging="360"/>
         <w:contextualSpacing w:val="1"/>
@@ -1502,7 +1511,7 @@
       <w:pPr>
         <w:numPr>
           <w:ilvl w:val="0"/>
-          <w:numId w:val="18"/>
+          <w:numId w:val="9"/>
         </w:numPr>
         <w:ind w:left="720" w:hanging="360"/>
         <w:contextualSpacing w:val="1"/>
@@ -1537,11 +1546,6 @@
         </w:rPr>
         <w:t xml:space="preserve">Questions for high school and middle school programs:</w:t>
       </w:r>
-      <w:r>
-        <w:rPr>
-          <w:rtl w:val="0"/>
-        </w:rPr>
-      </w:r>
     </w:p>
     <w:p>
       <w:pPr>
@@ -1557,7 +1561,7 @@
       <w:pPr>
         <w:numPr>
           <w:ilvl w:val="0"/>
-          <w:numId w:val="2"/>
+          <w:numId w:val="10"/>
         </w:numPr>
         <w:ind w:left="720" w:hanging="360"/>
         <w:contextualSpacing w:val="1"/>
@@ -1568,25 +1572,7 @@
           <w:rFonts w:ascii="Arial" w:cs="Arial" w:eastAsia="Arial" w:hAnsi="Arial"/>
           <w:rtl w:val="0"/>
         </w:rPr>
-        <w:t xml:space="preserve">How will you fund your share of the teachers’ stipends for high school and middle school under this partnership? (</w:t>
-      </w:r>
-      <w:hyperlink r:id="rId17">
-        <w:r>
-          <w:rPr>
-            <w:rFonts w:ascii="Arial" w:cs="Arial" w:eastAsia="Arial" w:hAnsi="Arial"/>
-            <w:color w:val="1155cc"/>
-            <w:u w:val="single"/>
-            <w:rtl w:val="0"/>
-          </w:rPr>
-          <w:t xml:space="preserve">Here is a spreadsheet</w:t>
-        </w:r>
-      </w:hyperlink>
-      <w:r>
-        <w:rPr>
-          <w:rFonts w:ascii="Arial" w:cs="Arial" w:eastAsia="Arial" w:hAnsi="Arial"/>
-          <w:rtl w:val="0"/>
-        </w:rPr>
-        <w:t xml:space="preserve"> that shows your stipend costs)</w:t>
+        <w:t xml:space="preserve">For our middle school programs in Algebra and Science, how will the Code.org curriculum integrate into your existing math and science curriculum and what is your plan for ensuring it does fit in?  Please provide specific examples of where standards/lessons fit into district curricula or pacing guides if possible.</w:t>
       </w:r>
     </w:p>
     <w:p>
@@ -1603,7 +1589,7 @@
       <w:pPr>
         <w:numPr>
           <w:ilvl w:val="0"/>
-          <w:numId w:val="26"/>
+          <w:numId w:val="22"/>
         </w:numPr>
         <w:ind w:left="720" w:hanging="360"/>
         <w:contextualSpacing w:val="1"/>
@@ -1614,7 +1600,7 @@
           <w:rFonts w:ascii="Arial" w:cs="Arial" w:eastAsia="Arial" w:hAnsi="Arial"/>
           <w:rtl w:val="0"/>
         </w:rPr>
-        <w:t xml:space="preserve">For our middle school programs in Algebra and Science, how will the Code.org curriculum integrate into your existing math and science curriculum and what is your plan for ensuring it does fit in?  Please provide specific examples of where standards/lessons fit into district curricula or pacing guides if possible.</w:t>
+        <w:t xml:space="preserve">For our high school programs, what is your plan for allowing students to count Exploring Computer Science or Computer Science Principles towards graduation requirements?</w:t>
       </w:r>
     </w:p>
     <w:p>
@@ -1631,7 +1617,7 @@
       <w:pPr>
         <w:numPr>
           <w:ilvl w:val="0"/>
-          <w:numId w:val="49"/>
+          <w:numId w:val="39"/>
         </w:numPr>
         <w:ind w:left="720" w:hanging="360"/>
         <w:contextualSpacing w:val="1"/>
@@ -1642,7 +1628,34 @@
           <w:rFonts w:ascii="Arial" w:cs="Arial" w:eastAsia="Arial" w:hAnsi="Arial"/>
           <w:rtl w:val="0"/>
         </w:rPr>
-        <w:t xml:space="preserve">For our high school programs, what is your plan for allowing students to count Exploring Computer Science or Computer Science Principles towards graduation requirements?</w:t>
+        <w:t xml:space="preserve">For our high school programs, what course code will you give the courses and will they be within the academic or CTE pathway?</w:t>
+      </w:r>
+    </w:p>
+    <w:p>
+      <w:pPr>
+        <w:contextualSpacing w:val="0"/>
+      </w:pPr>
+      <w:r>
+        <w:rPr>
+          <w:rtl w:val="0"/>
+        </w:rPr>
+      </w:r>
+    </w:p>
+    <w:p>
+      <w:pPr>
+        <w:contextualSpacing w:val="0"/>
+      </w:pPr>
+      <w:r>
+        <w:rPr>
+          <w:rFonts w:ascii="Arial" w:cs="Arial" w:eastAsia="Arial" w:hAnsi="Arial"/>
+          <w:rtl w:val="0"/>
+        </w:rPr>
+        <w:t xml:space="preserve">Questions for K-5 district affiliate program:</w:t>
+      </w:r>
+      <w:r>
+        <w:rPr>
+          <w:rtl w:val="0"/>
+        </w:rPr>
       </w:r>
     </w:p>
     <w:p>
@@ -1659,7 +1672,7 @@
       <w:pPr>
         <w:numPr>
           <w:ilvl w:val="0"/>
-          <w:numId w:val="4"/>
+          <w:numId w:val="20"/>
         </w:numPr>
         <w:ind w:left="720" w:hanging="360"/>
         <w:contextualSpacing w:val="1"/>
@@ -1670,34 +1683,7 @@
           <w:rFonts w:ascii="Arial" w:cs="Arial" w:eastAsia="Arial" w:hAnsi="Arial"/>
           <w:rtl w:val="0"/>
         </w:rPr>
-        <w:t xml:space="preserve">For our high school programs, what course code will you give the courses and will they be within the academic or CTE pathway?</w:t>
-      </w:r>
-    </w:p>
-    <w:p>
-      <w:pPr>
-        <w:contextualSpacing w:val="0"/>
-      </w:pPr>
-      <w:r>
-        <w:rPr>
-          <w:rtl w:val="0"/>
-        </w:rPr>
-      </w:r>
-    </w:p>
-    <w:p>
-      <w:pPr>
-        <w:contextualSpacing w:val="0"/>
-      </w:pPr>
-      <w:r>
-        <w:rPr>
-          <w:rFonts w:ascii="Arial" w:cs="Arial" w:eastAsia="Arial" w:hAnsi="Arial"/>
-          <w:rtl w:val="0"/>
-        </w:rPr>
-        <w:t xml:space="preserve">Questions for K-5 district affiliate program:</w:t>
-      </w:r>
-      <w:r>
-        <w:rPr>
-          <w:rtl w:val="0"/>
-        </w:rPr>
+        <w:t xml:space="preserve">How many K-5 teachers would you want to go through the 1-day PD?</w:t>
       </w:r>
     </w:p>
     <w:p>
@@ -1714,7 +1700,7 @@
       <w:pPr>
         <w:numPr>
           <w:ilvl w:val="0"/>
-          <w:numId w:val="27"/>
+          <w:numId w:val="37"/>
         </w:numPr>
         <w:ind w:left="720" w:hanging="360"/>
         <w:contextualSpacing w:val="1"/>
@@ -1725,7 +1711,7 @@
           <w:rFonts w:ascii="Arial" w:cs="Arial" w:eastAsia="Arial" w:hAnsi="Arial"/>
           <w:rtl w:val="0"/>
         </w:rPr>
-        <w:t xml:space="preserve">How many K-5 teachers would you want to go through the 1-day PD?</w:t>
+        <w:t xml:space="preserve">Who would be the district employee who could attend our train-the-trainer Summit?</w:t>
       </w:r>
     </w:p>
     <w:p>
@@ -1742,7 +1728,7 @@
       <w:pPr>
         <w:numPr>
           <w:ilvl w:val="0"/>
-          <w:numId w:val="3"/>
+          <w:numId w:val="43"/>
         </w:numPr>
         <w:ind w:left="720" w:hanging="360"/>
         <w:contextualSpacing w:val="1"/>
@@ -1753,7 +1739,22 @@
           <w:rFonts w:ascii="Arial" w:cs="Arial" w:eastAsia="Arial" w:hAnsi="Arial"/>
           <w:rtl w:val="0"/>
         </w:rPr>
-        <w:t xml:space="preserve">Who would be the district employee who could attend our train-the-trainer Summit?</w:t>
+        <w:t xml:space="preserve">How would you incorporate our curriculum into the existing K-5 curriculum? (Please describe: which types of teachers? which grade levels? and is it part of the curriculum for </w:t>
+      </w:r>
+      <w:r>
+        <w:rPr>
+          <w:rFonts w:ascii="Arial" w:cs="Arial" w:eastAsia="Arial" w:hAnsi="Arial"/>
+          <w:i w:val="1"/>
+          <w:rtl w:val="0"/>
+        </w:rPr>
+        <w:t xml:space="preserve">all</w:t>
+      </w:r>
+      <w:r>
+        <w:rPr>
+          <w:rFonts w:ascii="Arial" w:cs="Arial" w:eastAsia="Arial" w:hAnsi="Arial"/>
+          <w:rtl w:val="0"/>
+        </w:rPr>
+        <w:t xml:space="preserve"> students vs just those who elect to try it.)</w:t>
       </w:r>
     </w:p>
     <w:p>
@@ -1770,7 +1771,7 @@
       <w:pPr>
         <w:numPr>
           <w:ilvl w:val="0"/>
-          <w:numId w:val="25"/>
+          <w:numId w:val="46"/>
         </w:numPr>
         <w:ind w:left="720" w:hanging="360"/>
         <w:contextualSpacing w:val="1"/>
@@ -1781,22 +1782,7 @@
           <w:rFonts w:ascii="Arial" w:cs="Arial" w:eastAsia="Arial" w:hAnsi="Arial"/>
           <w:rtl w:val="0"/>
         </w:rPr>
-        <w:t xml:space="preserve">How would you incorporate our curriculum into the existing K-5 curriculum? (Please describe: which types of teachers? which grade levels? and is it part of the curriculum for </w:t>
-      </w:r>
-      <w:r>
-        <w:rPr>
-          <w:rFonts w:ascii="Arial" w:cs="Arial" w:eastAsia="Arial" w:hAnsi="Arial"/>
-          <w:i w:val="1"/>
-          <w:rtl w:val="0"/>
-        </w:rPr>
-        <w:t xml:space="preserve">all</w:t>
-      </w:r>
-      <w:r>
-        <w:rPr>
-          <w:rFonts w:ascii="Arial" w:cs="Arial" w:eastAsia="Arial" w:hAnsi="Arial"/>
-          <w:rtl w:val="0"/>
-        </w:rPr>
-        <w:t xml:space="preserve"> students vs just those who elect to try it.)</w:t>
+        <w:t xml:space="preserve">How will you help maintain/sustain early computer science instruction for all your K-5 students into the future?</w:t>
       </w:r>
     </w:p>
     <w:p>
@@ -1813,7 +1799,7 @@
       <w:pPr>
         <w:numPr>
           <w:ilvl w:val="0"/>
-          <w:numId w:val="44"/>
+          <w:numId w:val="7"/>
         </w:numPr>
         <w:ind w:left="720" w:hanging="360"/>
         <w:contextualSpacing w:val="1"/>
@@ -1824,7 +1810,7 @@
           <w:rFonts w:ascii="Arial" w:cs="Arial" w:eastAsia="Arial" w:hAnsi="Arial"/>
           <w:rtl w:val="0"/>
         </w:rPr>
-        <w:t xml:space="preserve">How will you help maintain/sustain early computer science instruction for all your K-5 students into the future?</w:t>
+        <w:t xml:space="preserve">How will you create incentives for K-5 teachers to attend the PD? </w:t>
       </w:r>
     </w:p>
     <w:p>
@@ -1841,7 +1827,7 @@
       <w:pPr>
         <w:numPr>
           <w:ilvl w:val="0"/>
-          <w:numId w:val="23"/>
+          <w:numId w:val="11"/>
         </w:numPr>
         <w:ind w:left="720" w:hanging="360"/>
         <w:contextualSpacing w:val="1"/>
@@ -1852,7 +1838,7 @@
           <w:rFonts w:ascii="Arial" w:cs="Arial" w:eastAsia="Arial" w:hAnsi="Arial"/>
           <w:rtl w:val="0"/>
         </w:rPr>
-        <w:t xml:space="preserve">How will you create incentives for K-5 teachers to attend the PD? </w:t>
+        <w:t xml:space="preserve">How will you market the PD to your teachers? </w:t>
       </w:r>
     </w:p>
     <w:p>
@@ -1869,7 +1855,7 @@
       <w:pPr>
         <w:numPr>
           <w:ilvl w:val="0"/>
-          <w:numId w:val="21"/>
+          <w:numId w:val="50"/>
         </w:numPr>
         <w:ind w:left="720" w:hanging="360"/>
         <w:contextualSpacing w:val="1"/>
@@ -1880,7 +1866,7 @@
           <w:rFonts w:ascii="Arial" w:cs="Arial" w:eastAsia="Arial" w:hAnsi="Arial"/>
           <w:rtl w:val="0"/>
         </w:rPr>
-        <w:t xml:space="preserve">How will you market the PD to your teachers? </w:t>
+        <w:t xml:space="preserve">How many K-5 schools, students, and teachers do you have in your district?</w:t>
       </w:r>
     </w:p>
     <w:p>
@@ -1908,7 +1894,7 @@
           <w:rFonts w:ascii="Arial" w:cs="Arial" w:eastAsia="Arial" w:hAnsi="Arial"/>
           <w:rtl w:val="0"/>
         </w:rPr>
-        <w:t xml:space="preserve">How many K-5 schools, students, and teachers do you have in your district?</w:t>
+        <w:t xml:space="preserve">WIll you allow the PD to satisfy as PD credit? (why/why not)</w:t>
       </w:r>
     </w:p>
     <w:p>
@@ -1925,7 +1911,7 @@
       <w:pPr>
         <w:numPr>
           <w:ilvl w:val="0"/>
-          <w:numId w:val="45"/>
+          <w:numId w:val="8"/>
         </w:numPr>
         <w:ind w:left="720" w:hanging="360"/>
         <w:contextualSpacing w:val="1"/>
@@ -1936,7 +1922,7 @@
           <w:rFonts w:ascii="Arial" w:cs="Arial" w:eastAsia="Arial" w:hAnsi="Arial"/>
           <w:rtl w:val="0"/>
         </w:rPr>
-        <w:t xml:space="preserve">WIll you allow the PD to satisfy as PD credit? (why/why not)</w:t>
+        <w:t xml:space="preserve">Will you allow teachers to attend PD during contract hours?(yes/no)</w:t>
       </w:r>
     </w:p>
     <w:p>
@@ -1953,63 +1939,7 @@
       <w:pPr>
         <w:numPr>
           <w:ilvl w:val="0"/>
-          <w:numId w:val="35"/>
-        </w:numPr>
-        <w:ind w:left="720" w:hanging="360"/>
-        <w:contextualSpacing w:val="1"/>
-        <w:rPr/>
-      </w:pPr>
-      <w:r>
-        <w:rPr>
-          <w:rFonts w:ascii="Arial" w:cs="Arial" w:eastAsia="Arial" w:hAnsi="Arial"/>
-          <w:rtl w:val="0"/>
-        </w:rPr>
-        <w:t xml:space="preserve">Will teachers receive stipends for attending PD if outside of contract hours? (yes/no)</w:t>
-      </w:r>
-    </w:p>
-    <w:p>
-      <w:pPr>
-        <w:contextualSpacing w:val="0"/>
-      </w:pPr>
-      <w:r>
-        <w:rPr>
-          <w:rtl w:val="0"/>
-        </w:rPr>
-      </w:r>
-    </w:p>
-    <w:p>
-      <w:pPr>
-        <w:numPr>
-          <w:ilvl w:val="0"/>
-          <w:numId w:val="13"/>
-        </w:numPr>
-        <w:ind w:left="720" w:hanging="360"/>
-        <w:contextualSpacing w:val="1"/>
-        <w:rPr/>
-      </w:pPr>
-      <w:r>
-        <w:rPr>
-          <w:rFonts w:ascii="Arial" w:cs="Arial" w:eastAsia="Arial" w:hAnsi="Arial"/>
-          <w:rtl w:val="0"/>
-        </w:rPr>
-        <w:t xml:space="preserve">Will you allow teachers to attend PD during contract hours?(yes/no)</w:t>
-      </w:r>
-    </w:p>
-    <w:p>
-      <w:pPr>
-        <w:contextualSpacing w:val="0"/>
-      </w:pPr>
-      <w:r>
-        <w:rPr>
-          <w:rtl w:val="0"/>
-        </w:rPr>
-      </w:r>
-    </w:p>
-    <w:p>
-      <w:pPr>
-        <w:numPr>
-          <w:ilvl w:val="0"/>
-          <w:numId w:val="39"/>
+          <w:numId w:val="40"/>
         </w:numPr>
         <w:ind w:left="720" w:hanging="360"/>
         <w:contextualSpacing w:val="1"/>
@@ -2226,7 +2156,7 @@
               </w:rPr>
               <w:t xml:space="preserve">Considering the technology requirements for the Code.org program (see: </w:t>
             </w:r>
-            <w:hyperlink r:id="rId18">
+            <w:hyperlink r:id="rId17">
               <w:r>
                 <w:rPr>
                   <w:rFonts w:ascii="Arial" w:cs="Arial" w:eastAsia="Arial" w:hAnsi="Arial"/>
@@ -2266,7 +2196,7 @@
             <w:pPr>
               <w:numPr>
                 <w:ilvl w:val="0"/>
-                <w:numId w:val="31"/>
+                <w:numId w:val="45"/>
               </w:numPr>
               <w:ind w:left="720" w:hanging="360"/>
               <w:contextualSpacing w:val="1"/>
@@ -2284,7 +2214,7 @@
             <w:pPr>
               <w:numPr>
                 <w:ilvl w:val="0"/>
-                <w:numId w:val="31"/>
+                <w:numId w:val="45"/>
               </w:numPr>
               <w:ind w:left="720" w:hanging="360"/>
               <w:contextualSpacing w:val="1"/>
@@ -2302,7 +2232,7 @@
             <w:pPr>
               <w:numPr>
                 <w:ilvl w:val="0"/>
-                <w:numId w:val="31"/>
+                <w:numId w:val="45"/>
               </w:numPr>
               <w:ind w:left="720" w:hanging="360"/>
               <w:contextualSpacing w:val="1"/>
@@ -2469,7 +2399,7 @@
             <w:pPr>
               <w:numPr>
                 <w:ilvl w:val="0"/>
-                <w:numId w:val="41"/>
+                <w:numId w:val="42"/>
               </w:numPr>
               <w:ind w:left="720" w:hanging="360"/>
               <w:contextualSpacing w:val="1"/>
@@ -2487,7 +2417,7 @@
             <w:pPr>
               <w:numPr>
                 <w:ilvl w:val="0"/>
-                <w:numId w:val="41"/>
+                <w:numId w:val="42"/>
               </w:numPr>
               <w:ind w:left="720" w:hanging="360"/>
               <w:contextualSpacing w:val="1"/>
@@ -2505,7 +2435,7 @@
             <w:pPr>
               <w:numPr>
                 <w:ilvl w:val="0"/>
-                <w:numId w:val="41"/>
+                <w:numId w:val="42"/>
               </w:numPr>
               <w:ind w:left="720" w:hanging="360"/>
               <w:contextualSpacing w:val="1"/>
@@ -2620,7 +2550,7 @@
             <w:pPr>
               <w:numPr>
                 <w:ilvl w:val="0"/>
-                <w:numId w:val="15"/>
+                <w:numId w:val="24"/>
               </w:numPr>
               <w:ind w:left="720" w:hanging="360"/>
               <w:contextualSpacing w:val="1"/>
@@ -2643,7 +2573,7 @@
             <w:pPr>
               <w:numPr>
                 <w:ilvl w:val="0"/>
-                <w:numId w:val="15"/>
+                <w:numId w:val="24"/>
               </w:numPr>
               <w:ind w:left="720" w:hanging="360"/>
               <w:contextualSpacing w:val="1"/>
@@ -2666,7 +2596,7 @@
             <w:pPr>
               <w:numPr>
                 <w:ilvl w:val="0"/>
-                <w:numId w:val="15"/>
+                <w:numId w:val="24"/>
               </w:numPr>
               <w:ind w:left="720" w:hanging="360"/>
               <w:contextualSpacing w:val="1"/>
@@ -2940,7 +2870,7 @@
         </w:rPr>
         <w:t xml:space="preserve">__ My district will pay for travel for my teachers to each in-person workshop (You sure about this? The travel commitment is 6 trips over 15 months for high school teachers and 3 trips over 12 months for middle school teachers. See </w:t>
       </w:r>
-      <w:hyperlink r:id="rId19">
+      <w:hyperlink r:id="rId18">
         <w:r>
           <w:rPr>
             <w:rFonts w:ascii="Arial" w:cs="Arial" w:eastAsia="Arial" w:hAnsi="Arial"/>
@@ -2978,7 +2908,7 @@
       <w:pPr>
         <w:numPr>
           <w:ilvl w:val="0"/>
-          <w:numId w:val="52"/>
+          <w:numId w:val="12"/>
         </w:numPr>
         <w:ind w:left="720" w:hanging="360"/>
         <w:contextualSpacing w:val="1"/>
@@ -3033,7 +2963,7 @@
       <w:pPr>
         <w:numPr>
           <w:ilvl w:val="0"/>
-          <w:numId w:val="24"/>
+          <w:numId w:val="27"/>
         </w:numPr>
         <w:ind w:left="720" w:hanging="360"/>
         <w:contextualSpacing w:val="1"/>
@@ -3061,7 +2991,7 @@
       <w:pPr>
         <w:numPr>
           <w:ilvl w:val="0"/>
-          <w:numId w:val="43"/>
+          <w:numId w:val="31"/>
         </w:numPr>
         <w:ind w:left="720" w:hanging="360"/>
         <w:contextualSpacing w:val="1"/>
@@ -3089,7 +3019,7 @@
       <w:pPr>
         <w:numPr>
           <w:ilvl w:val="0"/>
-          <w:numId w:val="11"/>
+          <w:numId w:val="51"/>
         </w:numPr>
         <w:ind w:left="720" w:hanging="360"/>
         <w:contextualSpacing w:val="1"/>
@@ -3117,7 +3047,7 @@
       <w:pPr>
         <w:numPr>
           <w:ilvl w:val="0"/>
-          <w:numId w:val="34"/>
+          <w:numId w:val="36"/>
         </w:numPr>
         <w:ind w:left="720" w:hanging="360"/>
         <w:contextualSpacing w:val="1"/>
@@ -3145,7 +3075,7 @@
       <w:pPr>
         <w:numPr>
           <w:ilvl w:val="0"/>
-          <w:numId w:val="22"/>
+          <w:numId w:val="28"/>
         </w:numPr>
         <w:ind w:left="720" w:hanging="360"/>
         <w:contextualSpacing w:val="1"/>
@@ -3242,7 +3172,7 @@
       <w:pPr>
         <w:numPr>
           <w:ilvl w:val="0"/>
-          <w:numId w:val="36"/>
+          <w:numId w:val="41"/>
         </w:numPr>
         <w:ind w:left="720" w:hanging="360"/>
         <w:contextualSpacing w:val="1"/>
@@ -3452,7 +3382,7 @@
             <w:pPr>
               <w:numPr>
                 <w:ilvl w:val="0"/>
-                <w:numId w:val="7"/>
+                <w:numId w:val="47"/>
               </w:numPr>
               <w:ind w:left="720" w:hanging="360"/>
               <w:contextualSpacing w:val="1"/>
@@ -3473,7 +3403,7 @@
             <w:pPr>
               <w:numPr>
                 <w:ilvl w:val="0"/>
-                <w:numId w:val="7"/>
+                <w:numId w:val="47"/>
               </w:numPr>
               <w:ind w:left="720" w:hanging="360"/>
               <w:contextualSpacing w:val="1"/>
@@ -3494,7 +3424,7 @@
             <w:pPr>
               <w:numPr>
                 <w:ilvl w:val="0"/>
-                <w:numId w:val="7"/>
+                <w:numId w:val="47"/>
               </w:numPr>
               <w:ind w:left="720" w:hanging="360"/>
               <w:contextualSpacing w:val="1"/>
@@ -3731,7 +3661,7 @@
             <w:pPr>
               <w:numPr>
                 <w:ilvl w:val="0"/>
-                <w:numId w:val="47"/>
+                <w:numId w:val="4"/>
               </w:numPr>
               <w:ind w:left="720" w:hanging="360"/>
               <w:contextualSpacing w:val="1"/>
@@ -3752,7 +3682,7 @@
             <w:pPr>
               <w:numPr>
                 <w:ilvl w:val="0"/>
-                <w:numId w:val="47"/>
+                <w:numId w:val="4"/>
               </w:numPr>
               <w:ind w:left="720" w:hanging="360"/>
               <w:contextualSpacing w:val="1"/>
@@ -3773,7 +3703,7 @@
             <w:pPr>
               <w:numPr>
                 <w:ilvl w:val="0"/>
-                <w:numId w:val="47"/>
+                <w:numId w:val="4"/>
               </w:numPr>
               <w:ind w:left="720" w:hanging="360"/>
               <w:contextualSpacing w:val="1"/>
@@ -3962,7 +3892,7 @@
             <w:pPr>
               <w:numPr>
                 <w:ilvl w:val="0"/>
-                <w:numId w:val="16"/>
+                <w:numId w:val="49"/>
               </w:numPr>
               <w:ind w:left="720" w:hanging="360"/>
               <w:contextualSpacing w:val="1"/>
@@ -3980,7 +3910,7 @@
             <w:pPr>
               <w:numPr>
                 <w:ilvl w:val="0"/>
-                <w:numId w:val="16"/>
+                <w:numId w:val="49"/>
               </w:numPr>
               <w:ind w:left="720" w:hanging="360"/>
               <w:contextualSpacing w:val="1"/>
@@ -3998,7 +3928,7 @@
             <w:pPr>
               <w:numPr>
                 <w:ilvl w:val="0"/>
-                <w:numId w:val="16"/>
+                <w:numId w:val="49"/>
               </w:numPr>
               <w:ind w:left="720" w:hanging="360"/>
               <w:contextualSpacing w:val="1"/>
@@ -4209,7 +4139,7 @@
             <w:pPr>
               <w:numPr>
                 <w:ilvl w:val="0"/>
-                <w:numId w:val="6"/>
+                <w:numId w:val="29"/>
               </w:numPr>
               <w:ind w:left="720" w:hanging="360"/>
               <w:contextualSpacing w:val="1"/>
@@ -4227,7 +4157,7 @@
             <w:pPr>
               <w:numPr>
                 <w:ilvl w:val="0"/>
-                <w:numId w:val="6"/>
+                <w:numId w:val="29"/>
               </w:numPr>
               <w:ind w:left="720" w:hanging="360"/>
               <w:contextualSpacing w:val="1"/>
@@ -4245,7 +4175,7 @@
             <w:pPr>
               <w:numPr>
                 <w:ilvl w:val="0"/>
-                <w:numId w:val="6"/>
+                <w:numId w:val="29"/>
               </w:numPr>
               <w:ind w:left="720" w:hanging="360"/>
               <w:contextualSpacing w:val="1"/>
@@ -4373,7 +4303,7 @@
       <w:pPr>
         <w:numPr>
           <w:ilvl w:val="0"/>
-          <w:numId w:val="40"/>
+          <w:numId w:val="14"/>
         </w:numPr>
         <w:ind w:left="720" w:hanging="360"/>
         <w:contextualSpacing w:val="1"/>
@@ -4401,7 +4331,7 @@
       <w:pPr>
         <w:numPr>
           <w:ilvl w:val="0"/>
-          <w:numId w:val="9"/>
+          <w:numId w:val="26"/>
         </w:numPr>
         <w:ind w:left="720" w:hanging="360"/>
         <w:contextualSpacing w:val="1"/>
@@ -4413,6 +4343,103 @@
           <w:rtl w:val="0"/>
         </w:rPr>
         <w:t xml:space="preserve">How will you ensure the lead for this partnership can reach across both grade levels and different teams within the district?</w:t>
+      </w:r>
+    </w:p>
+    <w:p>
+      <w:pPr>
+        <w:contextualSpacing w:val="0"/>
+      </w:pPr>
+      <w:r>
+        <w:rPr>
+          <w:rtl w:val="0"/>
+        </w:rPr>
+      </w:r>
+    </w:p>
+    <w:p>
+      <w:pPr>
+        <w:numPr>
+          <w:ilvl w:val="0"/>
+          <w:numId w:val="44"/>
+        </w:numPr>
+        <w:ind w:left="720" w:hanging="360"/>
+        <w:contextualSpacing w:val="1"/>
+        <w:rPr/>
+      </w:pPr>
+      <w:r>
+        <w:rPr>
+          <w:rFonts w:ascii="Arial" w:cs="Arial" w:eastAsia="Arial" w:hAnsi="Arial"/>
+          <w:rtl w:val="0"/>
+        </w:rPr>
+        <w:t xml:space="preserve">What about buy-in and support for computer science? What evidence do you have to </w:t>
+      </w:r>
+      <w:r>
+        <w:rPr>
+          <w:rFonts w:ascii="Arial" w:cs="Arial" w:eastAsia="Arial" w:hAnsi="Arial"/>
+          <w:rtl w:val="0"/>
+        </w:rPr>
+        <w:t xml:space="preserve">show buy-in that the principals will support the teachers</w:t>
+      </w:r>
+      <w:r>
+        <w:rPr>
+          <w:rFonts w:ascii="Arial" w:cs="Arial" w:eastAsia="Arial" w:hAnsi="Arial"/>
+          <w:rtl w:val="0"/>
+        </w:rPr>
+        <w:t xml:space="preserve"> in this program? What about the School Board and Superintendent? (Please attach support letters from leadership and principals and indicate what percentage of the principals in your district signed this.)</w:t>
+      </w:r>
+    </w:p>
+    <w:p>
+      <w:pPr>
+        <w:contextualSpacing w:val="0"/>
+      </w:pPr>
+      <w:r>
+        <w:rPr>
+          <w:rtl w:val="0"/>
+        </w:rPr>
+      </w:r>
+    </w:p>
+    <w:p>
+      <w:pPr>
+        <w:numPr>
+          <w:ilvl w:val="0"/>
+          <w:numId w:val="38"/>
+        </w:numPr>
+        <w:ind w:left="720" w:hanging="360"/>
+        <w:contextualSpacing w:val="1"/>
+        <w:rPr/>
+      </w:pPr>
+      <w:r>
+        <w:rPr>
+          <w:rFonts w:ascii="Arial" w:cs="Arial" w:eastAsia="Arial" w:hAnsi="Arial"/>
+          <w:rtl w:val="0"/>
+        </w:rPr>
+        <w:t xml:space="preserve">What’s your plan for continuing to build support for the program once we start implementing?</w:t>
+      </w:r>
+    </w:p>
+    <w:p>
+      <w:pPr>
+        <w:contextualSpacing w:val="0"/>
+      </w:pPr>
+      <w:r>
+        <w:rPr>
+          <w:rtl w:val="0"/>
+        </w:rPr>
+      </w:r>
+    </w:p>
+    <w:p>
+      <w:pPr>
+        <w:contextualSpacing w:val="0"/>
+      </w:pPr>
+      <w:r>
+        <w:rPr>
+          <w:rFonts w:ascii="Arial" w:cs="Arial" w:eastAsia="Arial" w:hAnsi="Arial"/>
+          <w:rtl w:val="0"/>
+        </w:rPr>
+        <w:t xml:space="preserve">Support from local partners and parents can make a big difference. </w:t>
+      </w:r>
+      <w:r>
+        <w:rPr>
+          <w:rtl w:val="0"/>
+        </w:rPr>
       </w:r>
     </w:p>
     <w:p>
@@ -4440,21 +4467,7 @@
           <w:rFonts w:ascii="Arial" w:cs="Arial" w:eastAsia="Arial" w:hAnsi="Arial"/>
           <w:rtl w:val="0"/>
         </w:rPr>
-        <w:t xml:space="preserve">What about buy-in and support for computer science? What evidence do you have to </w:t>
-      </w:r>
-      <w:r>
-        <w:rPr>
-          <w:rFonts w:ascii="Arial" w:cs="Arial" w:eastAsia="Arial" w:hAnsi="Arial"/>
-          <w:rtl w:val="0"/>
-        </w:rPr>
-        <w:t xml:space="preserve">show buy-in that the principals will support the teachers</w:t>
-      </w:r>
-      <w:r>
-        <w:rPr>
-          <w:rFonts w:ascii="Arial" w:cs="Arial" w:eastAsia="Arial" w:hAnsi="Arial"/>
-          <w:rtl w:val="0"/>
-        </w:rPr>
-        <w:t xml:space="preserve"> in this program? What about the School Board and Superintendent? (Please attach support letters from leadership and principals and indicate what percentage of the principals in your district signed this.)</w:t>
+        <w:t xml:space="preserve">What is your plan for building support within the community?</w:t>
       </w:r>
     </w:p>
     <w:p>
@@ -4471,90 +4484,7 @@
       <w:pPr>
         <w:numPr>
           <w:ilvl w:val="0"/>
-          <w:numId w:val="38"/>
-        </w:numPr>
-        <w:ind w:left="720" w:hanging="360"/>
-        <w:contextualSpacing w:val="1"/>
-        <w:rPr/>
-      </w:pPr>
-      <w:r>
-        <w:rPr>
-          <w:rFonts w:ascii="Arial" w:cs="Arial" w:eastAsia="Arial" w:hAnsi="Arial"/>
-          <w:rtl w:val="0"/>
-        </w:rPr>
-        <w:t xml:space="preserve">What’s your plan for continuing to build support for the program once we start implementing?</w:t>
-      </w:r>
-    </w:p>
-    <w:p>
-      <w:pPr>
-        <w:contextualSpacing w:val="0"/>
-      </w:pPr>
-      <w:r>
-        <w:rPr>
-          <w:rtl w:val="0"/>
-        </w:rPr>
-      </w:r>
-    </w:p>
-    <w:p>
-      <w:pPr>
-        <w:contextualSpacing w:val="0"/>
-      </w:pPr>
-      <w:r>
-        <w:rPr>
-          <w:rFonts w:ascii="Arial" w:cs="Arial" w:eastAsia="Arial" w:hAnsi="Arial"/>
-          <w:rtl w:val="0"/>
-        </w:rPr>
-        <w:t xml:space="preserve">Support from local partners and parents can make a big difference. </w:t>
-      </w:r>
-      <w:r>
-        <w:rPr>
-          <w:rtl w:val="0"/>
-        </w:rPr>
-      </w:r>
-    </w:p>
-    <w:p>
-      <w:pPr>
-        <w:contextualSpacing w:val="0"/>
-      </w:pPr>
-      <w:r>
-        <w:rPr>
-          <w:rtl w:val="0"/>
-        </w:rPr>
-      </w:r>
-    </w:p>
-    <w:p>
-      <w:pPr>
-        <w:numPr>
-          <w:ilvl w:val="0"/>
-          <w:numId w:val="48"/>
-        </w:numPr>
-        <w:ind w:left="720" w:hanging="360"/>
-        <w:contextualSpacing w:val="1"/>
-        <w:rPr/>
-      </w:pPr>
-      <w:r>
-        <w:rPr>
-          <w:rFonts w:ascii="Arial" w:cs="Arial" w:eastAsia="Arial" w:hAnsi="Arial"/>
-          <w:rtl w:val="0"/>
-        </w:rPr>
-        <w:t xml:space="preserve">What is your plan for building support within the community?</w:t>
-      </w:r>
-    </w:p>
-    <w:p>
-      <w:pPr>
-        <w:contextualSpacing w:val="0"/>
-      </w:pPr>
-      <w:r>
-        <w:rPr>
-          <w:rtl w:val="0"/>
-        </w:rPr>
-      </w:r>
-    </w:p>
-    <w:p>
-      <w:pPr>
-        <w:numPr>
-          <w:ilvl w:val="0"/>
-          <w:numId w:val="8"/>
+          <w:numId w:val="30"/>
         </w:numPr>
         <w:ind w:left="720" w:hanging="360"/>
         <w:contextualSpacing w:val="1"/>
@@ -4764,7 +4694,7 @@
             <w:pPr>
               <w:numPr>
                 <w:ilvl w:val="0"/>
-                <w:numId w:val="30"/>
+                <w:numId w:val="23"/>
               </w:numPr>
               <w:ind w:left="720" w:hanging="360"/>
               <w:contextualSpacing w:val="1"/>
@@ -4785,7 +4715,7 @@
             <w:pPr>
               <w:numPr>
                 <w:ilvl w:val="0"/>
-                <w:numId w:val="30"/>
+                <w:numId w:val="23"/>
               </w:numPr>
               <w:ind w:left="720" w:hanging="360"/>
               <w:contextualSpacing w:val="1"/>
@@ -4806,7 +4736,7 @@
             <w:pPr>
               <w:numPr>
                 <w:ilvl w:val="0"/>
-                <w:numId w:val="30"/>
+                <w:numId w:val="23"/>
               </w:numPr>
               <w:ind w:left="720" w:hanging="360"/>
               <w:contextualSpacing w:val="1"/>
@@ -4972,7 +4902,7 @@
             <w:pPr>
               <w:numPr>
                 <w:ilvl w:val="0"/>
-                <w:numId w:val="46"/>
+                <w:numId w:val="16"/>
               </w:numPr>
               <w:ind w:left="720" w:hanging="360"/>
               <w:contextualSpacing w:val="1"/>
@@ -4993,7 +4923,7 @@
             <w:pPr>
               <w:numPr>
                 <w:ilvl w:val="0"/>
-                <w:numId w:val="46"/>
+                <w:numId w:val="16"/>
               </w:numPr>
               <w:ind w:left="720" w:hanging="360"/>
               <w:contextualSpacing w:val="1"/>
@@ -5014,7 +4944,7 @@
             <w:pPr>
               <w:numPr>
                 <w:ilvl w:val="0"/>
-                <w:numId w:val="46"/>
+                <w:numId w:val="16"/>
               </w:numPr>
               <w:ind w:left="720" w:hanging="360"/>
               <w:contextualSpacing w:val="1"/>
@@ -5123,8 +5053,8 @@
       </w:r>
     </w:p>
     <w:sectPr>
-      <w:footerReference r:id="rId20" w:type="default"/>
-      <w:footerReference r:id="rId21" w:type="first"/>
+      <w:footerReference r:id="rId19" w:type="default"/>
+      <w:footerReference r:id="rId20" w:type="first"/>
       <w:pgSz w:h="12240" w:w="15840"/>
       <w:pgMar w:bottom="1440" w:top="1166" w:left="1440" w:right="1440"/>
       <w:pgNumType w:start="0"/>
@@ -11573,262 +11503,6 @@
     </w:lvl>
   </w:abstractNum>
   <w:abstractNum w:abstractNumId="51">
-    <w:lvl w:ilvl="0">
-      <w:start w:val="1"/>
-      <w:numFmt w:val="bullet"/>
-      <w:lvlText w:val="●"/>
-      <w:lvlJc w:val="left"/>
-      <w:pPr>
-        <w:ind w:left="720" w:firstLine="360"/>
-      </w:pPr>
-      <w:rPr>
-        <w:rFonts w:ascii="Arial" w:cs="Arial" w:eastAsia="Arial" w:hAnsi="Arial"/>
-        <w:sz w:val="20"/>
-        <w:szCs w:val="20"/>
-      </w:rPr>
-    </w:lvl>
-    <w:lvl w:ilvl="1">
-      <w:start w:val="1"/>
-      <w:numFmt w:val="bullet"/>
-      <w:lvlText w:val="o"/>
-      <w:lvlJc w:val="left"/>
-      <w:pPr>
-        <w:ind w:left="1440" w:firstLine="1080"/>
-      </w:pPr>
-      <w:rPr>
-        <w:rFonts w:ascii="Arial" w:cs="Arial" w:eastAsia="Arial" w:hAnsi="Arial"/>
-        <w:sz w:val="20"/>
-        <w:szCs w:val="20"/>
-      </w:rPr>
-    </w:lvl>
-    <w:lvl w:ilvl="2">
-      <w:start w:val="1"/>
-      <w:numFmt w:val="bullet"/>
-      <w:lvlText w:val="▪"/>
-      <w:lvlJc w:val="left"/>
-      <w:pPr>
-        <w:ind w:left="2160" w:firstLine="1800"/>
-      </w:pPr>
-      <w:rPr>
-        <w:rFonts w:ascii="Arial" w:cs="Arial" w:eastAsia="Arial" w:hAnsi="Arial"/>
-        <w:sz w:val="20"/>
-        <w:szCs w:val="20"/>
-      </w:rPr>
-    </w:lvl>
-    <w:lvl w:ilvl="3">
-      <w:start w:val="1"/>
-      <w:numFmt w:val="bullet"/>
-      <w:lvlText w:val="▪"/>
-      <w:lvlJc w:val="left"/>
-      <w:pPr>
-        <w:ind w:left="2880" w:firstLine="2520"/>
-      </w:pPr>
-      <w:rPr>
-        <w:rFonts w:ascii="Arial" w:cs="Arial" w:eastAsia="Arial" w:hAnsi="Arial"/>
-        <w:sz w:val="20"/>
-        <w:szCs w:val="20"/>
-      </w:rPr>
-    </w:lvl>
-    <w:lvl w:ilvl="4">
-      <w:start w:val="1"/>
-      <w:numFmt w:val="bullet"/>
-      <w:lvlText w:val="▪"/>
-      <w:lvlJc w:val="left"/>
-      <w:pPr>
-        <w:ind w:left="3600" w:firstLine="3240"/>
-      </w:pPr>
-      <w:rPr>
-        <w:rFonts w:ascii="Arial" w:cs="Arial" w:eastAsia="Arial" w:hAnsi="Arial"/>
-        <w:sz w:val="20"/>
-        <w:szCs w:val="20"/>
-      </w:rPr>
-    </w:lvl>
-    <w:lvl w:ilvl="5">
-      <w:start w:val="1"/>
-      <w:numFmt w:val="bullet"/>
-      <w:lvlText w:val="▪"/>
-      <w:lvlJc w:val="left"/>
-      <w:pPr>
-        <w:ind w:left="4320" w:firstLine="3960"/>
-      </w:pPr>
-      <w:rPr>
-        <w:rFonts w:ascii="Arial" w:cs="Arial" w:eastAsia="Arial" w:hAnsi="Arial"/>
-        <w:sz w:val="20"/>
-        <w:szCs w:val="20"/>
-      </w:rPr>
-    </w:lvl>
-    <w:lvl w:ilvl="6">
-      <w:start w:val="1"/>
-      <w:numFmt w:val="bullet"/>
-      <w:lvlText w:val="▪"/>
-      <w:lvlJc w:val="left"/>
-      <w:pPr>
-        <w:ind w:left="5040" w:firstLine="4680"/>
-      </w:pPr>
-      <w:rPr>
-        <w:rFonts w:ascii="Arial" w:cs="Arial" w:eastAsia="Arial" w:hAnsi="Arial"/>
-        <w:sz w:val="20"/>
-        <w:szCs w:val="20"/>
-      </w:rPr>
-    </w:lvl>
-    <w:lvl w:ilvl="7">
-      <w:start w:val="1"/>
-      <w:numFmt w:val="bullet"/>
-      <w:lvlText w:val="▪"/>
-      <w:lvlJc w:val="left"/>
-      <w:pPr>
-        <w:ind w:left="5760" w:firstLine="5400"/>
-      </w:pPr>
-      <w:rPr>
-        <w:rFonts w:ascii="Arial" w:cs="Arial" w:eastAsia="Arial" w:hAnsi="Arial"/>
-        <w:sz w:val="20"/>
-        <w:szCs w:val="20"/>
-      </w:rPr>
-    </w:lvl>
-    <w:lvl w:ilvl="8">
-      <w:start w:val="1"/>
-      <w:numFmt w:val="bullet"/>
-      <w:lvlText w:val="▪"/>
-      <w:lvlJc w:val="left"/>
-      <w:pPr>
-        <w:ind w:left="6480" w:firstLine="6120"/>
-      </w:pPr>
-      <w:rPr>
-        <w:rFonts w:ascii="Arial" w:cs="Arial" w:eastAsia="Arial" w:hAnsi="Arial"/>
-        <w:sz w:val="20"/>
-        <w:szCs w:val="20"/>
-      </w:rPr>
-    </w:lvl>
-  </w:abstractNum>
-  <w:abstractNum w:abstractNumId="52">
-    <w:lvl w:ilvl="0">
-      <w:start w:val="1"/>
-      <w:numFmt w:val="bullet"/>
-      <w:lvlText w:val="●"/>
-      <w:lvlJc w:val="left"/>
-      <w:pPr>
-        <w:ind w:left="720" w:firstLine="360"/>
-      </w:pPr>
-      <w:rPr>
-        <w:rFonts w:ascii="Arial" w:cs="Arial" w:eastAsia="Arial" w:hAnsi="Arial"/>
-        <w:sz w:val="20"/>
-        <w:szCs w:val="20"/>
-      </w:rPr>
-    </w:lvl>
-    <w:lvl w:ilvl="1">
-      <w:start w:val="1"/>
-      <w:numFmt w:val="bullet"/>
-      <w:lvlText w:val="o"/>
-      <w:lvlJc w:val="left"/>
-      <w:pPr>
-        <w:ind w:left="1440" w:firstLine="1080"/>
-      </w:pPr>
-      <w:rPr>
-        <w:rFonts w:ascii="Arial" w:cs="Arial" w:eastAsia="Arial" w:hAnsi="Arial"/>
-        <w:sz w:val="20"/>
-        <w:szCs w:val="20"/>
-      </w:rPr>
-    </w:lvl>
-    <w:lvl w:ilvl="2">
-      <w:start w:val="1"/>
-      <w:numFmt w:val="bullet"/>
-      <w:lvlText w:val="▪"/>
-      <w:lvlJc w:val="left"/>
-      <w:pPr>
-        <w:ind w:left="2160" w:firstLine="1800"/>
-      </w:pPr>
-      <w:rPr>
-        <w:rFonts w:ascii="Arial" w:cs="Arial" w:eastAsia="Arial" w:hAnsi="Arial"/>
-        <w:sz w:val="20"/>
-        <w:szCs w:val="20"/>
-      </w:rPr>
-    </w:lvl>
-    <w:lvl w:ilvl="3">
-      <w:start w:val="1"/>
-      <w:numFmt w:val="bullet"/>
-      <w:lvlText w:val="▪"/>
-      <w:lvlJc w:val="left"/>
-      <w:pPr>
-        <w:ind w:left="2880" w:firstLine="2520"/>
-      </w:pPr>
-      <w:rPr>
-        <w:rFonts w:ascii="Arial" w:cs="Arial" w:eastAsia="Arial" w:hAnsi="Arial"/>
-        <w:sz w:val="20"/>
-        <w:szCs w:val="20"/>
-      </w:rPr>
-    </w:lvl>
-    <w:lvl w:ilvl="4">
-      <w:start w:val="1"/>
-      <w:numFmt w:val="bullet"/>
-      <w:lvlText w:val="▪"/>
-      <w:lvlJc w:val="left"/>
-      <w:pPr>
-        <w:ind w:left="3600" w:firstLine="3240"/>
-      </w:pPr>
-      <w:rPr>
-        <w:rFonts w:ascii="Arial" w:cs="Arial" w:eastAsia="Arial" w:hAnsi="Arial"/>
-        <w:sz w:val="20"/>
-        <w:szCs w:val="20"/>
-      </w:rPr>
-    </w:lvl>
-    <w:lvl w:ilvl="5">
-      <w:start w:val="1"/>
-      <w:numFmt w:val="bullet"/>
-      <w:lvlText w:val="▪"/>
-      <w:lvlJc w:val="left"/>
-      <w:pPr>
-        <w:ind w:left="4320" w:firstLine="3960"/>
-      </w:pPr>
-      <w:rPr>
-        <w:rFonts w:ascii="Arial" w:cs="Arial" w:eastAsia="Arial" w:hAnsi="Arial"/>
-        <w:sz w:val="20"/>
-        <w:szCs w:val="20"/>
-      </w:rPr>
-    </w:lvl>
-    <w:lvl w:ilvl="6">
-      <w:start w:val="1"/>
-      <w:numFmt w:val="bullet"/>
-      <w:lvlText w:val="▪"/>
-      <w:lvlJc w:val="left"/>
-      <w:pPr>
-        <w:ind w:left="5040" w:firstLine="4680"/>
-      </w:pPr>
-      <w:rPr>
-        <w:rFonts w:ascii="Arial" w:cs="Arial" w:eastAsia="Arial" w:hAnsi="Arial"/>
-        <w:sz w:val="20"/>
-        <w:szCs w:val="20"/>
-      </w:rPr>
-    </w:lvl>
-    <w:lvl w:ilvl="7">
-      <w:start w:val="1"/>
-      <w:numFmt w:val="bullet"/>
-      <w:lvlText w:val="▪"/>
-      <w:lvlJc w:val="left"/>
-      <w:pPr>
-        <w:ind w:left="5760" w:firstLine="5400"/>
-      </w:pPr>
-      <w:rPr>
-        <w:rFonts w:ascii="Arial" w:cs="Arial" w:eastAsia="Arial" w:hAnsi="Arial"/>
-        <w:sz w:val="20"/>
-        <w:szCs w:val="20"/>
-      </w:rPr>
-    </w:lvl>
-    <w:lvl w:ilvl="8">
-      <w:start w:val="1"/>
-      <w:numFmt w:val="bullet"/>
-      <w:lvlText w:val="▪"/>
-      <w:lvlJc w:val="left"/>
-      <w:pPr>
-        <w:ind w:left="6480" w:firstLine="6120"/>
-      </w:pPr>
-      <w:rPr>
-        <w:rFonts w:ascii="Arial" w:cs="Arial" w:eastAsia="Arial" w:hAnsi="Arial"/>
-        <w:sz w:val="20"/>
-        <w:szCs w:val="20"/>
-      </w:rPr>
-    </w:lvl>
-  </w:abstractNum>
-  <w:abstractNum w:abstractNumId="53">
     <w:lvl w:ilvl="0">
       <w:start w:val="1"/>
       <w:numFmt w:val="bullet"/>
@@ -12108,12 +11782,6 @@
   </w:num>
   <w:num w:numId="51">
     <w:abstractNumId w:val="51"/>
-  </w:num>
-  <w:num w:numId="52">
-    <w:abstractNumId w:val="52"/>
-  </w:num>
-  <w:num w:numId="53">
-    <w:abstractNumId w:val="53"/>
   </w:num>
 </w:numbering>
 </file>

</xml_diff>